<commit_message>
Fixed some typos, reformatted, added figures
- fixed typos
- reformatted so there is no separate format for mobile
- added illustrations generated using kmeans-javascript
https://github.com/Ezward/kmeans-javascript
</commit_message>
<xml_diff>
--- a/Clustering and Retrieval/week 6 - Hierarchical Clustering/Clustering and Retrieval - Week 6 - Hierarchical Clustering.docx
+++ b/Clustering and Retrieval/week 6 - Hierarchical Clustering/Clustering and Retrieval - Week 6 - Hierarchical Clustering.docx
@@ -2095,8 +2095,6 @@
       <w:r>
         <w:t>ing</w:t>
       </w:r>
-      <w:bookmarkStart w:id="0" w:name="_GoBack"/>
-      <w:bookmarkEnd w:id="0"/>
       <w:r>
         <w:t xml:space="preserve"> the model parameters and looking at the most likely sequence of states or cluster assignments using the </w:t>
       </w:r>
@@ -2232,6 +2230,28 @@
         <w:t>Spectral Clustering</w:t>
       </w:r>
     </w:p>
+    <w:p>
+      <w:pPr>
+        <w:pStyle w:val="ListParagraph"/>
+        <w:numPr>
+          <w:ilvl w:val="0"/>
+          <w:numId w:val="13"/>
+        </w:numPr>
+      </w:pPr>
+      <w:r>
+        <w:t xml:space="preserve">Density Clustering, such as </w:t>
+      </w:r>
+      <w:hyperlink r:id="rId17" w:history="1">
+        <w:r>
+          <w:rPr>
+            <w:rStyle w:val="Hyperlink"/>
+          </w:rPr>
+          <w:t>DBSCAN</w:t>
+        </w:r>
+      </w:hyperlink>
+      <w:bookmarkStart w:id="0" w:name="_GoBack"/>
+      <w:bookmarkEnd w:id="0"/>
+    </w:p>
     <w:p/>
     <w:p>
       <w:pPr>
@@ -2259,7 +2279,7 @@
         <w:br/>
         <w:t xml:space="preserve">From </w:t>
       </w:r>
-      <w:hyperlink r:id="rId17" w:history="1">
+      <w:hyperlink r:id="rId18" w:history="1">
         <w:r>
           <w:rPr>
             <w:rStyle w:val="Hyperlink"/>
@@ -2292,7 +2312,7 @@
         <w:br/>
         <w:t xml:space="preserve">From </w:t>
       </w:r>
-      <w:hyperlink r:id="rId18" w:history="1">
+      <w:hyperlink r:id="rId19" w:history="1">
         <w:r>
           <w:rPr>
             <w:rStyle w:val="Hyperlink"/>

</xml_diff>